<commit_message>
add figures and latex files to master branch
</commit_message>
<xml_diff>
--- a/tech_note.docx
+++ b/tech_note.docx
@@ -6,8 +6,6 @@
       <w:pPr>
         <w:pStyle w:val="Abstract"/>
       </w:pPr>
-      <w:bookmarkStart w:id="0" w:name="_GoBack"/>
-      <w:bookmarkEnd w:id="0"/>
       <w:r>
         <w:rPr>
           <w:noProof/>
@@ -72,18 +70,27 @@
                             <w:pPr>
                               <w:pStyle w:val="Authors"/>
                               <w:spacing w:after="0"/>
+                              <w:rPr>
+                                <w:smallCaps/>
+                              </w:rPr>
                             </w:pPr>
                             <w:r>
-                              <w:t>B. Zhang, W. Du</w:t>
+                              <w:t xml:space="preserve">B. </w:t>
                             </w:r>
-                          </w:p>
-                          <w:p>
-                            <w:pPr>
-                              <w:pStyle w:val="TableTitle"/>
-                              <w:rPr>
-                                <w:smallCaps w:val="0"/>
-                              </w:rPr>
-                            </w:pPr>
+                            <w:proofErr w:type="gramStart"/>
+                            <w:r>
+                              <w:t>Zhang</w:t>
+                            </w:r>
+                            <w:r>
+                              <w:t>(</w:t>
+                            </w:r>
+                            <w:proofErr w:type="gramEnd"/>
+                            <w:r>
+                              <w:t>1975667)</w:t>
+                            </w:r>
+                            <w:r>
+                              <w:t>, W. Du</w:t>
+                            </w:r>
                           </w:p>
                         </w:txbxContent>
                       </wps:txbx>
@@ -115,18 +122,27 @@
                       <w:pPr>
                         <w:pStyle w:val="Authors"/>
                         <w:spacing w:after="0"/>
+                        <w:rPr>
+                          <w:smallCaps/>
+                        </w:rPr>
                       </w:pPr>
                       <w:r>
-                        <w:t>B. Zhang, W. Du</w:t>
+                        <w:t xml:space="preserve">B. </w:t>
                       </w:r>
-                    </w:p>
-                    <w:p>
-                      <w:pPr>
-                        <w:pStyle w:val="TableTitle"/>
-                        <w:rPr>
-                          <w:smallCaps w:val="0"/>
-                        </w:rPr>
-                      </w:pPr>
+                      <w:proofErr w:type="gramStart"/>
+                      <w:r>
+                        <w:t>Zhang</w:t>
+                      </w:r>
+                      <w:r>
+                        <w:t>(</w:t>
+                      </w:r>
+                      <w:proofErr w:type="gramEnd"/>
+                      <w:r>
+                        <w:t>1975667)</w:t>
+                      </w:r>
+                      <w:r>
+                        <w:t>, W. Du</w:t>
+                      </w:r>
                     </w:p>
                   </w:txbxContent>
                 </v:textbox>
@@ -201,7 +217,15 @@
                               <w:pStyle w:val="aa"/>
                             </w:pPr>
                             <w:r>
-                              <w:t>Electromagnetic Characterisation of a Short-Stroke Ferromagnetic Actuator Technical Note</w:t>
+                              <w:t xml:space="preserve">Electromagnetic </w:t>
+                            </w:r>
+                            <w:proofErr w:type="spellStart"/>
+                            <w:r>
+                              <w:t>Characterisation</w:t>
+                            </w:r>
+                            <w:proofErr w:type="spellEnd"/>
+                            <w:r>
+                              <w:t xml:space="preserve"> of a Short-Stroke Ferromagnetic Actuator Technical Note</w:t>
                             </w:r>
                           </w:p>
                         </w:txbxContent>
@@ -231,7 +255,15 @@
                         <w:pStyle w:val="aa"/>
                       </w:pPr>
                       <w:r>
-                        <w:t>Electromagnetic Characterisation of a Short-Stroke Ferromagnetic Actuator Technical Note</w:t>
+                        <w:t xml:space="preserve">Electromagnetic </w:t>
+                      </w:r>
+                      <w:proofErr w:type="spellStart"/>
+                      <w:r>
+                        <w:t>Characterisation</w:t>
+                      </w:r>
+                      <w:proofErr w:type="spellEnd"/>
+                      <w:r>
+                        <w:t xml:space="preserve"> of a Short-Stroke Ferromagnetic Actuator Technical Note</w:t>
                       </w:r>
                     </w:p>
                   </w:txbxContent>
@@ -244,23 +276,37 @@
       </w:r>
       <w:r>
         <w:rPr>
-          <w:rStyle w:val="a7"/>
+          <w:rStyle w:val="af2"/>
           <w:rFonts w:ascii="Symbol" w:hAnsi="Symbol"/>
           <w:color w:val="FFFFFF"/>
           <w:sz w:val="16"/>
           <w:szCs w:val="16"/>
         </w:rPr>
-        <w:footnoteReference w:customMarkFollows="1" w:id="1"/>
+        <w:endnoteReference w:customMarkFollows="1" w:id="1"/>
         <w:t></w:t>
       </w:r>
       <w:r>
         <w:rPr>
           <w:i/>
         </w:rPr>
-        <w:t xml:space="preserve">Abstract </w:t>
-      </w:r>
-      <w:r>
-        <w:t>–The actuators are widely used in our daily lives. In this article, a model was built using MATLAB and FEMM in order to analyse the characterization of an actuator and different analyzing methods. The principle of a short-stroke ferromagnetic actuator is discussed and 4 different modelling approaches used to model the actuator are compared in this technical note. We find the FE with non-linear materials produces the most accurate results.</w:t>
+        <w:t>A</w:t>
+      </w:r>
+      <w:r>
+        <w:rPr>
+          <w:i/>
+        </w:rPr>
+        <w:t xml:space="preserve">bstract </w:t>
+      </w:r>
+      <w:r>
+        <w:t xml:space="preserve">–The actuators are widely used in our daily lives. In this article, a model was built using MATLAB and FEMM in order to </w:t>
+      </w:r>
+      <w:proofErr w:type="spellStart"/>
+      <w:r>
+        <w:t>analyse</w:t>
+      </w:r>
+      <w:proofErr w:type="spellEnd"/>
+      <w:r>
+        <w:t xml:space="preserve"> the characterization of an actuator and different analyzing methods. The principle of a short-stroke ferromagnetic actuator is discussed and 4 different modelling approaches used to model the actuator are compared in this technical note. We find the FE with non-linear materials produces the most accurate results.</w:t>
       </w:r>
     </w:p>
     <w:p>
@@ -271,10 +317,13 @@
           <w:numId w:val="2"/>
         </w:numPr>
       </w:pPr>
-      <w:bookmarkStart w:id="1" w:name="PointTmp"/>
-      <w:bookmarkEnd w:id="1"/>
+      <w:bookmarkStart w:id="0" w:name="PointTmp"/>
+      <w:bookmarkEnd w:id="0"/>
       <w:r>
         <w:t>Introduction</w:t>
+      </w:r>
+      <w:r>
+        <w:t xml:space="preserve"> </w:t>
       </w:r>
     </w:p>
     <w:p>
@@ -345,23 +394,63 @@
     <w:p>
       <w:pPr>
         <w:pStyle w:val="11"/>
-      </w:pPr>
-      <w:r>
-        <w:rPr>
-          <w:rFonts w:hint="cs"/>
-        </w:rPr>
-        <w:t>W</w:t>
-      </w:r>
-      <w:r>
-        <w:t xml:space="preserve">e can use FEMM and MATLAB readily calculate the winding resistance. This can be achieved by using the </w:t>
-      </w:r>
+        <w:rPr>
+          <w:lang w:eastAsia="zh-CN"/>
+        </w:rPr>
+      </w:pPr>
+      <w:r>
+        <w:t>FEMM and MATLAB</w:t>
+      </w:r>
+      <w:r>
+        <w:t xml:space="preserve"> can </w:t>
+      </w:r>
+      <w:r>
+        <w:t xml:space="preserve">be </w:t>
+      </w:r>
+      <w:r>
+        <w:t>use</w:t>
+      </w:r>
+      <w:r>
+        <w:t>d</w:t>
+      </w:r>
+      <w:r>
+        <w:t xml:space="preserve"> readily calculate the winding resistance. This can be achieved by using the </w:t>
+      </w:r>
+      <w:proofErr w:type="spellStart"/>
       <w:r>
         <w:rPr>
           <w:rStyle w:val="ae"/>
           <w:b/>
           <w:bCs/>
         </w:rPr>
-        <w:t>mo_getcircuitproperties()</w:t>
+        <w:t>mo_</w:t>
+      </w:r>
+      <w:proofErr w:type="gramStart"/>
+      <w:r>
+        <w:rPr>
+          <w:rStyle w:val="ae"/>
+          <w:b/>
+          <w:bCs/>
+        </w:rPr>
+        <w:t>getcircuitproperties</w:t>
+      </w:r>
+      <w:proofErr w:type="spellEnd"/>
+      <w:r>
+        <w:rPr>
+          <w:rStyle w:val="ae"/>
+          <w:b/>
+          <w:bCs/>
+        </w:rPr>
+        <w:t>(</w:t>
+      </w:r>
+      <w:proofErr w:type="gramEnd"/>
+      <w:r>
+        <w:rPr>
+          <w:rStyle w:val="ae"/>
+          <w:b/>
+          <w:bCs/>
+        </w:rPr>
+        <w:t>)</w:t>
       </w:r>
       <w:r>
         <w:rPr>
@@ -428,11 +517,591 @@
         <w:t xml:space="preserve">. </w:t>
       </w:r>
       <w:r>
-        <w:t>Then we c</w:t>
-      </w:r>
-      <w:r>
-        <w:t>an use the formula</w:t>
-      </w:r>
+        <w:t>Then</w:t>
+      </w:r>
+      <w:r>
+        <w:t xml:space="preserve"> </w:t>
+      </w:r>
+      <w:r>
+        <w:t xml:space="preserve">use </w:t>
+      </w:r>
+      <w:r>
+        <w:rPr>
+          <w:lang w:eastAsia="zh-CN"/>
+        </w:rPr>
+        <w:t xml:space="preserve">(1) to </w:t>
+      </w:r>
+      <w:r>
+        <w:rPr>
+          <w:lang w:eastAsia="zh-CN"/>
+        </w:rPr>
+        <w:t>calculate the winding resistance from the simulation.</w:t>
+      </w:r>
+    </w:p>
+    <w:p>
+      <w:pPr>
+        <w:pStyle w:val="11"/>
+        <w:jc w:val="right"/>
+        <w:rPr>
+          <w:iCs/>
+          <w:lang w:eastAsia="zh-CN"/>
+        </w:rPr>
+      </w:pPr>
+      <m:oMathPara>
+        <m:oMath>
+          <m:r>
+            <w:rPr>
+              <w:rFonts w:ascii="Cambria Math" w:hAnsi="Cambria Math"/>
+            </w:rPr>
+            <m:t>R=</m:t>
+          </m:r>
+          <m:f>
+            <m:fPr>
+              <m:ctrlPr>
+                <w:rPr>
+                  <w:rFonts w:ascii="Cambria Math" w:hAnsi="Cambria Math"/>
+                  <w:i/>
+                </w:rPr>
+              </m:ctrlPr>
+            </m:fPr>
+            <m:num>
+              <m:r>
+                <w:rPr>
+                  <w:rFonts w:ascii="Cambria Math" w:hAnsi="Cambria Math"/>
+                </w:rPr>
+                <m:t>V</m:t>
+              </m:r>
+            </m:num>
+            <m:den>
+              <m:r>
+                <w:rPr>
+                  <w:rFonts w:ascii="Cambria Math" w:hAnsi="Cambria Math"/>
+                </w:rPr>
+                <m:t>I</m:t>
+              </m:r>
+            </m:den>
+          </m:f>
+          <m:r>
+            <w:rPr>
+              <w:iCs/>
+              <w:lang w:eastAsia="zh-CN"/>
+            </w:rPr>
+            <w:br/>
+          </m:r>
+        </m:oMath>
+      </m:oMathPara>
+      <w:r>
+        <w:rPr>
+          <w:rFonts w:hint="eastAsia"/>
+          <w:iCs/>
+          <w:lang w:eastAsia="zh-CN"/>
+        </w:rPr>
+        <w:t>（</w:t>
+      </w:r>
+      <w:r>
+        <w:rPr>
+          <w:rFonts w:hint="eastAsia"/>
+          <w:iCs/>
+          <w:lang w:eastAsia="zh-CN"/>
+        </w:rPr>
+        <w:t>1</w:t>
+      </w:r>
+      <w:r>
+        <w:rPr>
+          <w:rFonts w:hint="eastAsia"/>
+          <w:iCs/>
+          <w:lang w:eastAsia="zh-CN"/>
+        </w:rPr>
+        <w:t>）</w:t>
+      </w:r>
+    </w:p>
+    <w:p>
+      <w:pPr>
+        <w:pStyle w:val="11"/>
+        <w:rPr>
+          <w:rFonts w:hint="eastAsia"/>
+          <w:iCs/>
+          <w:lang w:eastAsia="zh-CN"/>
+        </w:rPr>
+      </w:pPr>
+      <w:r>
+        <w:rPr>
+          <w:rFonts w:hint="eastAsia"/>
+          <w:iCs/>
+          <w:lang w:eastAsia="zh-CN"/>
+        </w:rPr>
+        <w:t>A</w:t>
+      </w:r>
+      <w:r>
+        <w:rPr>
+          <w:iCs/>
+          <w:lang w:eastAsia="zh-CN"/>
+        </w:rPr>
+        <w:t xml:space="preserve">ccording to the data we collected from FEMM model, </w:t>
+      </w:r>
+      <m:oMath>
+        <m:r>
+          <w:rPr>
+            <w:rFonts w:ascii="Cambria Math" w:hAnsi="Cambria Math"/>
+            <w:lang w:eastAsia="zh-CN"/>
+          </w:rPr>
+          <m:t>V=0.1066</m:t>
+        </m:r>
+      </m:oMath>
+    </w:p>
+    <w:p>
+      <w:pPr>
+        <w:pStyle w:val="11"/>
+        <w:rPr>
+          <w:iCs/>
+          <w:lang w:eastAsia="zh-CN"/>
+        </w:rPr>
+      </w:pPr>
+      <w:r>
+        <w:rPr>
+          <w:iCs/>
+          <w:lang w:eastAsia="zh-CN"/>
+        </w:rPr>
+        <w:t>Another approach could be used to calculate the winding resistance. (2) could be used to find the active length into the paper.</w:t>
+      </w:r>
+    </w:p>
+    <w:p>
+      <w:pPr>
+        <w:pStyle w:val="11"/>
+        <w:jc w:val="right"/>
+        <w:rPr>
+          <w:rFonts w:hint="eastAsia"/>
+          <w:iCs/>
+          <w:lang w:eastAsia="zh-CN"/>
+        </w:rPr>
+      </w:pPr>
+      <m:oMathPara>
+        <m:oMath>
+          <m:sSub>
+            <m:sSubPr>
+              <m:ctrlPr>
+                <w:rPr>
+                  <w:rFonts w:ascii="Cambria Math" w:hAnsi="Cambria Math"/>
+                  <w:i/>
+                  <w:iCs/>
+                  <w:lang w:eastAsia="zh-CN"/>
+                </w:rPr>
+              </m:ctrlPr>
+            </m:sSubPr>
+            <m:e>
+              <m:r>
+                <w:rPr>
+                  <w:rFonts w:ascii="Cambria Math" w:hAnsi="Cambria Math"/>
+                  <w:lang w:eastAsia="zh-CN"/>
+                </w:rPr>
+                <m:t>l</m:t>
+              </m:r>
+            </m:e>
+            <m:sub>
+              <m:r>
+                <w:rPr>
+                  <w:rFonts w:ascii="Cambria Math" w:hAnsi="Cambria Math"/>
+                  <w:lang w:eastAsia="zh-CN"/>
+                </w:rPr>
+                <m:t>w</m:t>
+              </m:r>
+            </m:sub>
+          </m:sSub>
+          <m:r>
+            <w:rPr>
+              <w:rFonts w:ascii="Cambria Math" w:hAnsi="Cambria Math"/>
+              <w:lang w:eastAsia="zh-CN"/>
+            </w:rPr>
+            <m:t>=</m:t>
+          </m:r>
+          <m:f>
+            <m:fPr>
+              <m:ctrlPr>
+                <w:rPr>
+                  <w:rFonts w:ascii="Cambria Math" w:hAnsi="Cambria Math"/>
+                  <w:i/>
+                  <w:iCs/>
+                  <w:lang w:eastAsia="zh-CN"/>
+                </w:rPr>
+              </m:ctrlPr>
+            </m:fPr>
+            <m:num>
+              <m:sSub>
+                <m:sSubPr>
+                  <m:ctrlPr>
+                    <w:rPr>
+                      <w:rFonts w:ascii="Cambria Math" w:hAnsi="Cambria Math"/>
+                      <w:i/>
+                      <w:iCs/>
+                      <w:lang w:eastAsia="zh-CN"/>
+                    </w:rPr>
+                  </m:ctrlPr>
+                </m:sSubPr>
+                <m:e>
+                  <m:r>
+                    <w:rPr>
+                      <w:rFonts w:ascii="Cambria Math" w:hAnsi="Cambria Math"/>
+                      <w:lang w:eastAsia="zh-CN"/>
+                    </w:rPr>
+                    <m:t>V</m:t>
+                  </m:r>
+                </m:e>
+                <m:sub>
+                  <m:r>
+                    <w:rPr>
+                      <w:rFonts w:ascii="Cambria Math" w:hAnsi="Cambria Math"/>
+                      <w:lang w:eastAsia="zh-CN"/>
+                    </w:rPr>
+                    <m:t>w</m:t>
+                  </m:r>
+                </m:sub>
+              </m:sSub>
+            </m:num>
+            <m:den>
+              <m:sSub>
+                <m:sSubPr>
+                  <m:ctrlPr>
+                    <w:rPr>
+                      <w:rFonts w:ascii="Cambria Math" w:hAnsi="Cambria Math"/>
+                      <w:i/>
+                      <w:iCs/>
+                      <w:lang w:eastAsia="zh-CN"/>
+                    </w:rPr>
+                  </m:ctrlPr>
+                </m:sSubPr>
+                <m:e>
+                  <m:r>
+                    <w:rPr>
+                      <w:rFonts w:ascii="Cambria Math" w:hAnsi="Cambria Math"/>
+                      <w:lang w:eastAsia="zh-CN"/>
+                    </w:rPr>
+                    <m:t>A</m:t>
+                  </m:r>
+                </m:e>
+                <m:sub>
+                  <m:r>
+                    <w:rPr>
+                      <w:rFonts w:ascii="Cambria Math" w:hAnsi="Cambria Math"/>
+                      <w:lang w:eastAsia="zh-CN"/>
+                    </w:rPr>
+                    <m:t>w</m:t>
+                  </m:r>
+                </m:sub>
+              </m:sSub>
+            </m:den>
+          </m:f>
+          <m:r>
+            <w:rPr>
+              <w:iCs/>
+              <w:lang w:eastAsia="zh-CN"/>
+            </w:rPr>
+            <w:br/>
+          </m:r>
+        </m:oMath>
+      </m:oMathPara>
+      <w:r>
+        <w:rPr>
+          <w:iCs/>
+          <w:lang w:eastAsia="zh-CN"/>
+        </w:rPr>
+        <w:t xml:space="preserve">                  </w:t>
+      </w:r>
+      <w:r>
+        <w:rPr>
+          <w:rFonts w:hint="eastAsia"/>
+          <w:iCs/>
+          <w:lang w:eastAsia="zh-CN"/>
+        </w:rPr>
+        <w:t>(</w:t>
+      </w:r>
+      <w:r>
+        <w:rPr>
+          <w:iCs/>
+          <w:lang w:eastAsia="zh-CN"/>
+        </w:rPr>
+        <w:t>2)</w:t>
+      </w:r>
+    </w:p>
+    <w:p>
+      <w:pPr>
+        <w:pStyle w:val="11"/>
+        <w:rPr>
+          <w:iCs/>
+          <w:lang w:eastAsia="zh-CN"/>
+        </w:rPr>
+      </w:pPr>
+      <w:r>
+        <w:rPr>
+          <w:rFonts w:hint="eastAsia"/>
+          <w:iCs/>
+          <w:lang w:eastAsia="zh-CN"/>
+        </w:rPr>
+        <w:t>Due</w:t>
+      </w:r>
+      <w:r>
+        <w:rPr>
+          <w:iCs/>
+          <w:lang w:eastAsia="zh-CN"/>
+        </w:rPr>
+        <w:t xml:space="preserve"> to the fact that only part of the coil </w:t>
+      </w:r>
+      <w:proofErr w:type="gramStart"/>
+      <w:r>
+        <w:rPr>
+          <w:iCs/>
+          <w:lang w:eastAsia="zh-CN"/>
+        </w:rPr>
+        <w:t>are</w:t>
+      </w:r>
+      <w:proofErr w:type="gramEnd"/>
+      <w:r>
+        <w:rPr>
+          <w:iCs/>
+          <w:lang w:eastAsia="zh-CN"/>
+        </w:rPr>
+        <w:t xml:space="preserve"> modeled in FEMM model, the real winding resistance through our CAD model </w:t>
+      </w:r>
+      <w:r>
+        <w:rPr>
+          <w:iCs/>
+          <w:lang w:eastAsia="zh-CN"/>
+        </w:rPr>
+        <w:t xml:space="preserve">need to </w:t>
+      </w:r>
+      <w:r>
+        <w:rPr>
+          <w:iCs/>
+          <w:lang w:eastAsia="zh-CN"/>
+        </w:rPr>
+        <w:t xml:space="preserve">be </w:t>
+      </w:r>
+      <w:r>
+        <w:rPr>
+          <w:iCs/>
+          <w:lang w:eastAsia="zh-CN"/>
+        </w:rPr>
+        <w:t>f</w:t>
+      </w:r>
+      <w:r>
+        <w:rPr>
+          <w:iCs/>
+          <w:lang w:eastAsia="zh-CN"/>
+        </w:rPr>
+        <w:t>oun</w:t>
+      </w:r>
+      <w:r>
+        <w:rPr>
+          <w:iCs/>
+          <w:lang w:eastAsia="zh-CN"/>
+        </w:rPr>
+        <w:t>d</w:t>
+      </w:r>
+      <w:r>
+        <w:rPr>
+          <w:iCs/>
+          <w:lang w:eastAsia="zh-CN"/>
+        </w:rPr>
+        <w:t xml:space="preserve"> </w:t>
+      </w:r>
+      <w:r>
+        <w:rPr>
+          <w:iCs/>
+          <w:lang w:eastAsia="zh-CN"/>
+        </w:rPr>
+        <w:t>which is shown in Fig. 1</w:t>
+      </w:r>
+      <w:r>
+        <w:rPr>
+          <w:iCs/>
+          <w:lang w:eastAsia="zh-CN"/>
+        </w:rPr>
+        <w:t xml:space="preserve"> </w:t>
+      </w:r>
+      <w:r>
+        <w:rPr>
+          <w:iCs/>
+          <w:lang w:eastAsia="zh-CN"/>
+        </w:rPr>
+        <w:t xml:space="preserve">[1] </w:t>
+      </w:r>
+      <w:r>
+        <w:rPr>
+          <w:iCs/>
+          <w:lang w:eastAsia="zh-CN"/>
+        </w:rPr>
+        <w:t>and the model used</w:t>
+      </w:r>
+      <w:r>
+        <w:rPr>
+          <w:iCs/>
+          <w:lang w:eastAsia="zh-CN"/>
+        </w:rPr>
+        <w:t xml:space="preserve"> </w:t>
+      </w:r>
+      <w:r>
+        <w:rPr>
+          <w:iCs/>
+          <w:lang w:eastAsia="zh-CN"/>
+        </w:rPr>
+        <w:t>in FEMM is shown in Fig. 2. It can be readily seen that in our FEMM model, the model itself is a 2D model. Thus, the more than a half of the coil is not considered when the result from FEMM is used to calculate the winding resistance.</w:t>
+      </w:r>
+      <w:r>
+        <w:rPr>
+          <w:iCs/>
+          <w:lang w:eastAsia="zh-CN"/>
+        </w:rPr>
+        <w:t xml:space="preserve"> In the light of this, we need to use CAD model to calculate the actual winding resistance.</w:t>
+      </w:r>
+    </w:p>
+    <w:p>
+      <w:pPr>
+        <w:pStyle w:val="11"/>
+        <w:jc w:val="center"/>
+        <w:rPr>
+          <w:iCs/>
+          <w:lang w:eastAsia="zh-CN"/>
+        </w:rPr>
+      </w:pPr>
+    </w:p>
+    <w:p>
+      <w:pPr>
+        <w:pStyle w:val="11"/>
+        <w:jc w:val="center"/>
+        <w:rPr>
+          <w:iCs/>
+          <w:lang w:eastAsia="zh-CN"/>
+        </w:rPr>
+      </w:pPr>
+      <w:r>
+        <w:rPr>
+          <w:iCs/>
+          <w:lang w:eastAsia="zh-CN"/>
+        </w:rPr>
+        <w:drawing>
+          <wp:inline distT="0" distB="0" distL="0" distR="0" wp14:anchorId="3CA96856" wp14:editId="2702D03D">
+            <wp:extent cx="2042776" cy="1698171"/>
+            <wp:effectExtent l="0" t="0" r="0" b="0"/>
+            <wp:docPr id="5" name="图片 5"/>
+            <wp:cNvGraphicFramePr>
+              <a:graphicFrameLocks xmlns:a="http://schemas.openxmlformats.org/drawingml/2006/main" noChangeAspect="1"/>
+            </wp:cNvGraphicFramePr>
+            <a:graphic xmlns:a="http://schemas.openxmlformats.org/drawingml/2006/main">
+              <a:graphicData uri="http://schemas.openxmlformats.org/drawingml/2006/picture">
+                <pic:pic xmlns:pic="http://schemas.openxmlformats.org/drawingml/2006/picture">
+                  <pic:nvPicPr>
+                    <pic:cNvPr id="1" name=""/>
+                    <pic:cNvPicPr/>
+                  </pic:nvPicPr>
+                  <pic:blipFill>
+                    <a:blip r:embed="rId7"/>
+                    <a:stretch>
+                      <a:fillRect/>
+                    </a:stretch>
+                  </pic:blipFill>
+                  <pic:spPr>
+                    <a:xfrm>
+                      <a:off x="0" y="0"/>
+                      <a:ext cx="2081743" cy="1730564"/>
+                    </a:xfrm>
+                    <a:prstGeom prst="rect">
+                      <a:avLst/>
+                    </a:prstGeom>
+                  </pic:spPr>
+                </pic:pic>
+              </a:graphicData>
+            </a:graphic>
+          </wp:inline>
+        </w:drawing>
+      </w:r>
+    </w:p>
+    <w:p>
+      <w:pPr>
+        <w:pStyle w:val="FigureCaption"/>
+        <w:jc w:val="left"/>
+      </w:pPr>
+      <w:r>
+        <w:t xml:space="preserve">Fig. 1.  </w:t>
+      </w:r>
+      <w:r>
+        <w:t>The CAD model of the actuator used for calculating the winding resistance.</w:t>
+      </w:r>
+    </w:p>
+    <w:p>
+      <w:pPr>
+        <w:pStyle w:val="11"/>
+        <w:jc w:val="center"/>
+        <w:rPr>
+          <w:rFonts w:hint="eastAsia"/>
+          <w:iCs/>
+          <w:lang w:eastAsia="zh-CN"/>
+        </w:rPr>
+      </w:pPr>
+      <w:r>
+        <w:rPr>
+          <w:iCs/>
+          <w:lang w:eastAsia="zh-CN"/>
+        </w:rPr>
+        <w:drawing>
+          <wp:inline distT="0" distB="0" distL="0" distR="0" wp14:anchorId="6694B139" wp14:editId="3669E491">
+            <wp:extent cx="1698172" cy="1823847"/>
+            <wp:effectExtent l="0" t="0" r="0" b="5080"/>
+            <wp:docPr id="6" name="图片 6"/>
+            <wp:cNvGraphicFramePr>
+              <a:graphicFrameLocks xmlns:a="http://schemas.openxmlformats.org/drawingml/2006/main" noChangeAspect="1"/>
+            </wp:cNvGraphicFramePr>
+            <a:graphic xmlns:a="http://schemas.openxmlformats.org/drawingml/2006/main">
+              <a:graphicData uri="http://schemas.openxmlformats.org/drawingml/2006/picture">
+                <pic:pic xmlns:pic="http://schemas.openxmlformats.org/drawingml/2006/picture">
+                  <pic:nvPicPr>
+                    <pic:cNvPr id="1" name=""/>
+                    <pic:cNvPicPr/>
+                  </pic:nvPicPr>
+                  <pic:blipFill>
+                    <a:blip r:embed="rId8"/>
+                    <a:stretch>
+                      <a:fillRect/>
+                    </a:stretch>
+                  </pic:blipFill>
+                  <pic:spPr>
+                    <a:xfrm>
+                      <a:off x="0" y="0"/>
+                      <a:ext cx="1719555" cy="1846813"/>
+                    </a:xfrm>
+                    <a:prstGeom prst="rect">
+                      <a:avLst/>
+                    </a:prstGeom>
+                  </pic:spPr>
+                </pic:pic>
+              </a:graphicData>
+            </a:graphic>
+          </wp:inline>
+        </w:drawing>
+      </w:r>
+    </w:p>
+    <w:p>
+      <w:pPr>
+        <w:pStyle w:val="FigureCaption"/>
+        <w:jc w:val="left"/>
+      </w:pPr>
+      <w:r>
+        <w:t xml:space="preserve">Fig. 1.  The </w:t>
+      </w:r>
+      <w:r>
+        <w:t>FEMM</w:t>
+      </w:r>
+      <w:r>
+        <w:t xml:space="preserve"> model of the actuator used for calculating the winding resistance.</w:t>
+      </w:r>
+    </w:p>
+    <w:p>
+      <w:pPr>
+        <w:pStyle w:val="11"/>
+        <w:rPr>
+          <w:rFonts w:hint="eastAsia"/>
+          <w:iCs/>
+          <w:lang w:eastAsia="zh-CN"/>
+        </w:rPr>
+      </w:pPr>
     </w:p>
     <w:p>
       <w:pPr>
@@ -483,6 +1152,7 @@
         </w:numPr>
       </w:pPr>
       <w:r>
+        <w:lastRenderedPageBreak/>
         <w:t>Format</w:t>
       </w:r>
     </w:p>
@@ -532,7 +1202,15 @@
         <w:pStyle w:val="TableTitle"/>
       </w:pPr>
       <w:r>
-        <w:t>Samples of Times Roman Type Sizes and Styles Used for Formatting a ICEM  Technical Work</w:t>
+        <w:t xml:space="preserve">Samples of Times Roman Type Sizes and Styles Used for Formatting a </w:t>
+      </w:r>
+      <w:proofErr w:type="gramStart"/>
+      <w:r>
+        <w:t>ICEM  Technical</w:t>
+      </w:r>
+      <w:proofErr w:type="gramEnd"/>
+      <w:r>
+        <w:t xml:space="preserve"> Work</w:t>
       </w:r>
     </w:p>
     <w:p>
@@ -568,7 +1246,7 @@
                     </pic:cNvPicPr>
                   </pic:nvPicPr>
                   <pic:blipFill>
-                    <a:blip r:embed="rId7" cstate="print">
+                    <a:blip r:embed="rId9" cstate="print">
                       <a:extLst>
                         <a:ext uri="{28A0092B-C50C-407E-A947-70E740481C1C}">
                           <a14:useLocalDpi xmlns:a14="http://schemas.microsoft.com/office/drawing/2010/main" val="0"/>
@@ -615,7 +1293,6 @@
         </w:numPr>
       </w:pPr>
       <w:r>
-        <w:lastRenderedPageBreak/>
         <w:t>Section Headings</w:t>
       </w:r>
     </w:p>
@@ -686,7 +1363,10 @@
         <w:t>M</w:t>
       </w:r>
       <w:r>
-        <w:t>." Put units in parentheses. Do not label axes only with units. As in Fig. 1, write "Magnetization (kA/m)" or "Magnetization (kA·m</w:t>
+        <w:t xml:space="preserve">." Put units in parentheses. Do not label axes only with units. </w:t>
+      </w:r>
+      <w:r>
+        <w:t>As in Fig. 1, write "Magnetization (kA/m)" or "Magnetization (kA·m</w:t>
       </w:r>
       <w:r>
         <w:rPr>
@@ -711,7 +1391,12 @@
         <w:pStyle w:val="Text"/>
       </w:pPr>
       <w:r>
-        <w:t>All figures and tables must be in place in the text near, but not before, where they are first mentioned. Use the abbreviation "Fig. 1," even at the beginning of a sentence.</w:t>
+        <w:t xml:space="preserve">All figures and </w:t>
+      </w:r>
+      <w:bookmarkStart w:id="1" w:name="_GoBack"/>
+      <w:bookmarkEnd w:id="1"/>
+      <w:r>
+        <w:t>tables must be in place in the text near, but not before, where they are first mentioned. Use the abbreviation "Fig. 1," even at the beginning of a sentence.</w:t>
       </w:r>
     </w:p>
     <w:p>
@@ -761,9 +1446,9 @@
           </v:shapetype>
           <v:shape id="_x0000_i1025" type="#_x0000_t75" style="width:215.15pt;height:202.7pt" o:ole="" filled="t">
             <v:fill color2="black" type="frame"/>
-            <v:imagedata r:id="rId8" o:title=""/>
+            <v:imagedata r:id="rId10" o:title=""/>
           </v:shape>
-          <o:OLEObject Type="Embed" ProgID="Word.Picture.8" ShapeID="_x0000_i1025" DrawAspect="Content" ObjectID="_1645353898" r:id="rId9"/>
+          <o:OLEObject Type="Embed" ProgID="Word.Picture.8" ShapeID="_x0000_i1025" DrawAspect="Content" ObjectID="_1645708513" r:id="rId11"/>
         </w:object>
       </w:r>
     </w:p>
@@ -834,6 +1519,7 @@
         </w:numPr>
       </w:pPr>
       <w:r>
+        <w:lastRenderedPageBreak/>
         <w:t>Units</w:t>
       </w:r>
     </w:p>
@@ -842,7 +1528,23 @@
         <w:pStyle w:val="Text"/>
       </w:pPr>
       <w:r>
-        <w:t>Metric units are preferred in light of their global readership and the inherent convenience of these units in many fields. In particular, the use of the International System of Units (“Système International d'Unités” or SI Units) is advocated. This system includes a subsystem of units based on the meter, kilogram, second, and ampere (MKSA). British units may be used as secondary units (in parentheses). An exception is when British units are used as identifiers in trade, such as 3.5-inch disk drive.</w:t>
+        <w:t>Metric units are preferred in light of their global readership and the inherent convenience of these units in many fields. In particular, the use of the International System of Units (“</w:t>
+      </w:r>
+      <w:proofErr w:type="spellStart"/>
+      <w:r>
+        <w:t>Système</w:t>
+      </w:r>
+      <w:proofErr w:type="spellEnd"/>
+      <w:r>
+        <w:t xml:space="preserve"> International </w:t>
+      </w:r>
+      <w:proofErr w:type="spellStart"/>
+      <w:r>
+        <w:t>d'Unités</w:t>
+      </w:r>
+      <w:proofErr w:type="spellEnd"/>
+      <w:r>
+        <w:t>” or SI Units) is advocated. This system includes a subsystem of units based on the meter, kilogram, second, and ampere (MKSA). British units may be used as secondary units (in parentheses). An exception is when British units are used as identifiers in trade, such as 3.5-inch disk drive.</w:t>
       </w:r>
     </w:p>
     <w:p>
@@ -862,7 +1564,15 @@
         <w:pStyle w:val="Text"/>
       </w:pPr>
       <w:r>
-        <w:t xml:space="preserve">Define less common abbreviations and acronyms the first time they are used in the text (starting in the introduction and not before). Abbreviations such as IEEE, SI, MKS, CGS, AC, DC, and </w:t>
+        <w:t xml:space="preserve">Define </w:t>
+      </w:r>
+      <w:proofErr w:type="gramStart"/>
+      <w:r>
+        <w:t>less</w:t>
+      </w:r>
+      <w:proofErr w:type="gramEnd"/>
+      <w:r>
+        <w:t xml:space="preserve"> common abbreviations and acronyms the first time they are used in the text (starting in the introduction and not before). Abbreviations such as IEEE, SI, MKS, CGS, AC, DC, and </w:t>
       </w:r>
       <w:r>
         <w:rPr>
@@ -893,12 +1603,14 @@
       <w:r>
         <w:t xml:space="preserve">Use either the Microsoft Equation Editor or the </w:t>
       </w:r>
+      <w:proofErr w:type="spellStart"/>
       <w:r>
         <w:rPr>
           <w:i/>
         </w:rPr>
         <w:t>MathType</w:t>
       </w:r>
+      <w:proofErr w:type="spellEnd"/>
       <w:r>
         <w:t xml:space="preserve"> commercial add-on for MS Word for all math objects in your paper (Insert | Object | Create New | Microsoft Equation </w:t>
       </w:r>
@@ -909,7 +1621,15 @@
         <w:t>or</w:t>
       </w:r>
       <w:r>
-        <w:t xml:space="preserve"> MathType Equation). "Float over text" should </w:t>
+        <w:t xml:space="preserve"> </w:t>
+      </w:r>
+      <w:proofErr w:type="spellStart"/>
+      <w:r>
+        <w:t>MathType</w:t>
+      </w:r>
+      <w:proofErr w:type="spellEnd"/>
+      <w:r>
+        <w:t xml:space="preserve"> Equation). "Float over text" should </w:t>
       </w:r>
       <w:r>
         <w:rPr>
@@ -926,7 +1646,15 @@
         <w:pStyle w:val="Text"/>
       </w:pPr>
       <w:r>
-        <w:t>To make your equations more compact, you may use the solidus ( / ), the exp function, or appropriate exponents. Italicize Roman symbols for quantities and variables, but not Greek symbols. Use a long dash rather than a hyphen for a minus sign. Use parentheses to avoid ambiguities in denominators.</w:t>
+        <w:t xml:space="preserve">To make your equations more compact, you may use the solidus </w:t>
+      </w:r>
+      <w:proofErr w:type="gramStart"/>
+      <w:r>
+        <w:t>( /</w:t>
+      </w:r>
+      <w:proofErr w:type="gramEnd"/>
+      <w:r>
+        <w:t xml:space="preserve"> ), the exp function, or appropriate exponents. Italicize Roman symbols for quantities and variables, but not Greek symbols. Use a long dash rather than a hyphen for a minus sign. Use parentheses to avoid ambiguities in denominators.</w:t>
       </w:r>
     </w:p>
     <w:p>
@@ -949,9 +1677,9 @@
         <w:object w:dxaOrig="5060" w:dyaOrig="740" w14:anchorId="777FEDFC">
           <v:shape id="_x0000_i1026" type="#_x0000_t75" style="width:241.7pt;height:36.85pt" o:ole="" filled="t">
             <v:fill color2="black" type="frame"/>
-            <v:imagedata r:id="rId10" o:title=""/>
+            <v:imagedata r:id="rId12" o:title=""/>
           </v:shape>
-          <o:OLEObject Type="Embed" ProgID="Microsoft" ShapeID="_x0000_i1026" DrawAspect="Content" ObjectID="_1645353899" r:id="rId11"/>
+          <o:OLEObject Type="Embed" ProgID="Microsoft" ShapeID="_x0000_i1026" DrawAspect="Content" ObjectID="_1645708514" r:id="rId13"/>
         </w:object>
       </w:r>
       <w:r>
@@ -979,7 +1707,15 @@
         <w:pStyle w:val="Text"/>
       </w:pPr>
       <w:r>
-        <w:t>Use "(1)," not "Eq. (1)" or "equation (1)," except at the beginning of a sentence: "Equation (1) is .…".</w:t>
+        <w:t xml:space="preserve">Use "(1)," not "Eq. (1)" or "equation (1)," except at the beginning of a sentence: "Equation (1) </w:t>
+      </w:r>
+      <w:proofErr w:type="gramStart"/>
+      <w:r>
+        <w:t>is .</w:t>
+      </w:r>
+      <w:proofErr w:type="gramEnd"/>
+      <w:r>
+        <w:t>…".</w:t>
       </w:r>
     </w:p>
     <w:p>
@@ -1027,7 +1763,31 @@
         <w:pStyle w:val="Text"/>
       </w:pPr>
       <w:r>
-        <w:t>The authors gratefully acknowledge the contributions of I.X. Austan, A.H. Burgmeyer, C.J. Essel, and S.H. Gold for their work on the original version of this document.</w:t>
+        <w:t xml:space="preserve">The authors gratefully acknowledge the contributions of I.X. </w:t>
+      </w:r>
+      <w:proofErr w:type="spellStart"/>
+      <w:r>
+        <w:t>Austan</w:t>
+      </w:r>
+      <w:proofErr w:type="spellEnd"/>
+      <w:r>
+        <w:t xml:space="preserve">, A.H. </w:t>
+      </w:r>
+      <w:proofErr w:type="spellStart"/>
+      <w:r>
+        <w:t>Burgmeyer</w:t>
+      </w:r>
+      <w:proofErr w:type="spellEnd"/>
+      <w:r>
+        <w:t xml:space="preserve">, C.J. </w:t>
+      </w:r>
+      <w:proofErr w:type="spellStart"/>
+      <w:r>
+        <w:t>Essel</w:t>
+      </w:r>
+      <w:proofErr w:type="spellEnd"/>
+      <w:r>
+        <w:t>, and S.H. Gold for their work on the original version of this document.</w:t>
       </w:r>
     </w:p>
     <w:p>
@@ -1047,7 +1807,10 @@
         <w:pStyle w:val="Text"/>
       </w:pPr>
       <w:r>
-        <w:t>References are important to the reader. Therefore, each citation must be complete and correct. There is no editorial check on references. An incomplete or wrong reference will be published unless caught by a reviewer and will detract from the authority and value of the paper. References should be readily available publications.</w:t>
+        <w:t xml:space="preserve">References are important to the reader. Therefore, each citation must be complete and correct. There is no editorial check on references. An incomplete or wrong reference will be published unless caught by a reviewer and will detract from </w:t>
+      </w:r>
+      <w:r>
+        <w:t>the authority and value of the paper. References should be readily available publications.</w:t>
       </w:r>
     </w:p>
     <w:p>
@@ -1101,7 +1864,21 @@
         <w:rPr>
           <w:i/>
         </w:rPr>
-        <w:t>IEEE Trans. Antennas Propagat.</w:t>
+        <w:t xml:space="preserve">IEEE Trans. Antennas </w:t>
+      </w:r>
+      <w:proofErr w:type="spellStart"/>
+      <w:r>
+        <w:rPr>
+          <w:i/>
+        </w:rPr>
+        <w:t>Propagat</w:t>
+      </w:r>
+      <w:proofErr w:type="spellEnd"/>
+      <w:r>
+        <w:rPr>
+          <w:i/>
+        </w:rPr>
+        <w:t>.</w:t>
       </w:r>
       <w:r>
         <w:t>, to be published.</w:t>
@@ -1123,7 +1900,23 @@
           <w:i/>
           <w:lang w:val="fr-FR"/>
         </w:rPr>
-        <w:t>IEEE Trans. Plasma Sci.</w:t>
+        <w:t xml:space="preserve">IEEE Trans. Plasma </w:t>
+      </w:r>
+      <w:proofErr w:type="spellStart"/>
+      <w:r>
+        <w:rPr>
+          <w:i/>
+          <w:lang w:val="fr-FR"/>
+        </w:rPr>
+        <w:t>Sci</w:t>
+      </w:r>
+      <w:proofErr w:type="spellEnd"/>
+      <w:r>
+        <w:rPr>
+          <w:i/>
+          <w:lang w:val="fr-FR"/>
+        </w:rPr>
+        <w:t>.</w:t>
       </w:r>
       <w:r>
         <w:rPr>
@@ -1161,7 +1954,29 @@
         <w:rPr>
           <w:lang w:val="fr-FR"/>
         </w:rPr>
-        <w:t xml:space="preserve"> Available: http://www.halcyon.com/pub/journals/21ps03-vidmar</w:t>
+        <w:t xml:space="preserve"> </w:t>
+      </w:r>
+      <w:proofErr w:type="spellStart"/>
+      <w:proofErr w:type="gramStart"/>
+      <w:r>
+        <w:rPr>
+          <w:lang w:val="fr-FR"/>
+        </w:rPr>
+        <w:t>Available</w:t>
+      </w:r>
+      <w:proofErr w:type="spellEnd"/>
+      <w:r>
+        <w:rPr>
+          <w:lang w:val="fr-FR"/>
+        </w:rPr>
+        <w:t>:</w:t>
+      </w:r>
+      <w:proofErr w:type="gramEnd"/>
+      <w:r>
+        <w:rPr>
+          <w:lang w:val="fr-FR"/>
+        </w:rPr>
+        <w:t xml:space="preserve"> http://www.halcyon.com/pub/journals/21ps03-vidmar</w:t>
       </w:r>
     </w:p>
     <w:p>
@@ -1224,7 +2039,29 @@
         <w:rPr>
           <w:lang w:val="fr-FR"/>
         </w:rPr>
-        <w:t>[Online]. Available: http://www.atm.com</w:t>
+        <w:t xml:space="preserve">[Online]. </w:t>
+      </w:r>
+      <w:proofErr w:type="spellStart"/>
+      <w:proofErr w:type="gramStart"/>
+      <w:r>
+        <w:rPr>
+          <w:lang w:val="fr-FR"/>
+        </w:rPr>
+        <w:t>Available</w:t>
+      </w:r>
+      <w:proofErr w:type="spellEnd"/>
+      <w:r>
+        <w:rPr>
+          <w:lang w:val="fr-FR"/>
+        </w:rPr>
+        <w:t>:</w:t>
+      </w:r>
+      <w:proofErr w:type="gramEnd"/>
+      <w:r>
+        <w:rPr>
+          <w:lang w:val="fr-FR"/>
+        </w:rPr>
+        <w:t xml:space="preserve"> http://www.atm.com</w:t>
       </w:r>
     </w:p>
     <w:p>
@@ -1233,7 +2070,15 @@
         <w:ind w:left="360" w:hanging="360"/>
       </w:pPr>
       <w:r>
-        <w:t>E. E. Reber, R. L. Mitchell, and C. J. Carter, "Oxygen absorption in the Earth's atmosphere," Aerospace Corp., Los Angeles, CA, Tech. Rep. TR-0200 (4230-46)-3, Nov. 1968.</w:t>
+        <w:t xml:space="preserve">E. E. </w:t>
+      </w:r>
+      <w:proofErr w:type="spellStart"/>
+      <w:r>
+        <w:t>Reber</w:t>
+      </w:r>
+      <w:proofErr w:type="spellEnd"/>
+      <w:r>
+        <w:t>, R. L. Mitchell, and C. J. Carter, "Oxygen absorption in the Earth's atmosphere," Aerospace Corp., Los Angeles, CA, Tech. Rep. TR-0200 (4230-46)-3, Nov. 1968.</w:t>
       </w:r>
     </w:p>
     <w:p>
@@ -1242,7 +2087,15 @@
         <w:ind w:left="360" w:hanging="360"/>
       </w:pPr>
       <w:r>
-        <w:t>S. L. Talleen. (1996, Apr.). The Intranet Architecture: Managing information in the new paradigm. Amdahl Corp., Sunnyvale, CA. [Online]. Available: http://www.amdahl.com/doc/products/bsg/intra/ infra/html</w:t>
+        <w:t xml:space="preserve">S. L. </w:t>
+      </w:r>
+      <w:proofErr w:type="spellStart"/>
+      <w:r>
+        <w:t>Talleen</w:t>
+      </w:r>
+      <w:proofErr w:type="spellEnd"/>
+      <w:r>
+        <w:t>. (1996, Apr.). The Intranet Architecture: Managing information in the new paradigm. Amdahl Corp., Sunnyvale, CA. [Online]. Available: http://www.amdahl.com/doc/products/bsg/intra/ infra/html</w:t>
       </w:r>
     </w:p>
     <w:p>
@@ -1251,7 +2104,15 @@
         <w:ind w:left="360" w:hanging="360"/>
       </w:pPr>
       <w:r>
-        <w:t>D. Ebehard and E. Voges, "Digital single sideband detection for interferometric sensors," presented at the 2nd Int. Conf. Optical Fiber Sensors, Stuttgart, Germany, 1984.</w:t>
+        <w:t xml:space="preserve">D. </w:t>
+      </w:r>
+      <w:proofErr w:type="spellStart"/>
+      <w:r>
+        <w:t>Ebehard</w:t>
+      </w:r>
+      <w:proofErr w:type="spellEnd"/>
+      <w:r>
+        <w:t xml:space="preserve"> and E. Voges, "Digital single sideband detection for interferometric sensors," presented at the 2nd Int. Conf. Optical Fiber Sensors, Stuttgart, Germany, 1984.</w:t>
       </w:r>
     </w:p>
     <w:p>
@@ -1282,7 +2143,23 @@
         <w:ind w:left="360" w:hanging="360"/>
       </w:pPr>
       <w:r>
-        <w:t xml:space="preserve">J. L. Alqueres and J. C. Praca, "The Brazilian power system and the challenge of the Amazon transmission," in </w:t>
+        <w:t xml:space="preserve">J. L. </w:t>
+      </w:r>
+      <w:proofErr w:type="spellStart"/>
+      <w:r>
+        <w:t>Alqueres</w:t>
+      </w:r>
+      <w:proofErr w:type="spellEnd"/>
+      <w:r>
+        <w:t xml:space="preserve"> and J. C. </w:t>
+      </w:r>
+      <w:proofErr w:type="spellStart"/>
+      <w:r>
+        <w:t>Praca</w:t>
+      </w:r>
+      <w:proofErr w:type="spellEnd"/>
+      <w:r>
+        <w:t xml:space="preserve">, "The Brazilian power system and the challenge of the Amazon transmission," in </w:t>
       </w:r>
       <w:r>
         <w:rPr>
@@ -1300,7 +2177,15 @@
         <w:ind w:left="360" w:hanging="360"/>
       </w:pPr>
       <w:r>
-        <w:t>S. Hwang, "Frequency domain system identification of helicopter rotor dynamics incorporating models with time periodic coefficients," Ph.D. dissertation, Dept. Aerosp. Eng., Univ. Maryland, College Park, 1997.</w:t>
+        <w:t xml:space="preserve">S. Hwang, "Frequency domain system identification of helicopter rotor dynamics incorporating models with time periodic coefficients," Ph.D. dissertation, Dept. </w:t>
+      </w:r>
+      <w:proofErr w:type="spellStart"/>
+      <w:r>
+        <w:t>Aerosp</w:t>
+      </w:r>
+      <w:proofErr w:type="spellEnd"/>
+      <w:r>
+        <w:t>. Eng., Univ. Maryland, College Park, 1997.</w:t>
       </w:r>
     </w:p>
     <w:p>
@@ -1324,7 +2209,15 @@
         <w:ind w:left="360" w:hanging="360"/>
       </w:pPr>
       <w:r>
-        <w:t>G. Brandli and M. Dick, "Alternating current fed power supply," U.S. Patent 4 084 217, Nov. 4, 1978.</w:t>
+        <w:t xml:space="preserve">G. </w:t>
+      </w:r>
+      <w:proofErr w:type="spellStart"/>
+      <w:r>
+        <w:t>Brandli</w:t>
+      </w:r>
+      <w:proofErr w:type="spellEnd"/>
+      <w:r>
+        <w:t xml:space="preserve"> and M. Dick, "Alternating current fed power supply," U.S. Patent 4 084 217, Nov. 4, 1978.</w:t>
       </w:r>
     </w:p>
     <w:p>
@@ -1374,14 +2267,17 @@
         <w:pStyle w:val="BiographyBody"/>
       </w:pPr>
       <w:r>
-        <w:t>Tesla received honorary degrees from institutions of higher learning including Columbia University, Yale University, University of Belgrade, and the University of Zagreb. He received the Elliott Cresson Medal of the Franklin Institute and the Edison Medal of the IEEE. In 1956, the term "Tesla" (T) was adopted as the unit of magnetic flux density in the MKSA system. In 1975, the Power Engineering Society established the Nikola Tesla Award in his honor. Tesla died on January 7, 1943.</w:t>
+        <w:t xml:space="preserve">Tesla received honorary degrees from institutions of higher learning including Columbia University, Yale University, University of Belgrade, and the University of Zagreb. He received the Elliott Cresson Medal of the Franklin Institute and the Edison Medal of the IEEE. In 1956, the term "Tesla" (T) was adopted as the unit of magnetic flux density in the MKSA system. In </w:t>
+      </w:r>
+      <w:r>
+        <w:lastRenderedPageBreak/>
+        <w:t>1975, the Power Engineering Society established the Nikola Tesla Award in his honor. Tesla died on January 7, 1943.</w:t>
       </w:r>
     </w:p>
     <w:p>
       <w:pPr>
         <w:pStyle w:val="BiographyBody"/>
         <w:sectPr>
-          <w:headerReference w:type="default" r:id="rId12"/>
           <w:pgSz w:w="11907" w:h="16839" w:code="9"/>
           <w:pgMar w:top="1134" w:right="851" w:bottom="1701" w:left="851" w:header="539" w:footer="720" w:gutter="0"/>
           <w:cols w:num="2" w:space="340"/>
@@ -1422,6 +2318,9 @@
       </w:r>
     </w:p>
   </w:endnote>
+  <w:endnote w:id="1">
+    <w:p/>
+  </w:endnote>
 </w:endnotes>
 </file>
 
@@ -1441,193 +2340,197 @@
       </w:r>
     </w:p>
   </w:footnote>
-  <w:footnote w:id="1">
-    <w:p>
-      <w:pPr>
-        <w:pStyle w:val="ac"/>
-      </w:pPr>
-      <w:r>
-        <w:rPr>
-          <w:rStyle w:val="Caractredenotedebasdepage"/>
-          <w:rFonts w:ascii="Symbol" w:hAnsi="Symbol"/>
-          <w:color w:val="FFFFFF"/>
-        </w:rPr>
-        <w:t></w:t>
-      </w:r>
-      <w:r>
-        <w:t>Financial support should be acknowledged here. Example: This work was supported in part by the U.S. Depart</w:t>
-      </w:r>
-      <w:r>
-        <w:softHyphen/>
-        <w:t>ment of Com</w:t>
-      </w:r>
-      <w:r>
-        <w:softHyphen/>
-        <w:t>merce under Grant BS123.</w:t>
-      </w:r>
-    </w:p>
-    <w:p>
-      <w:pPr>
-        <w:pStyle w:val="ac"/>
-      </w:pPr>
-      <w:r>
-        <w:t>The paper title should be in uppercase and lowercase letters, not all uppercase.</w:t>
-      </w:r>
-    </w:p>
-    <w:p>
-      <w:pPr>
-        <w:pStyle w:val="ac"/>
-      </w:pPr>
-      <w:r>
-        <w:t xml:space="preserve">The name and affiliation (including city and country) of each author must appear on the paper. Full names of authors are preferred in the author line, but are not required. Initials are used in the affiliation footnotes (see below). Put a space between authors' initials. Do not use all uppercase for authors' surnames. </w:t>
-      </w:r>
-    </w:p>
-    <w:p>
-      <w:pPr>
-        <w:pStyle w:val="ac"/>
-      </w:pPr>
-      <w:r>
-        <w:t>Examples of affiliation footnotes:</w:t>
-      </w:r>
-    </w:p>
-    <w:p>
-      <w:pPr>
-        <w:pStyle w:val="ac"/>
-      </w:pPr>
-      <w:r>
-        <w:t>J. W. Hagge is with Nebraska Public Power, District Hastings, NE 68902 USA (e-mail: j.hagge@ieee.org).</w:t>
-      </w:r>
-    </w:p>
-    <w:p>
-      <w:pPr>
-        <w:pStyle w:val="ac"/>
-      </w:pPr>
-      <w:r>
-        <w:t>L. L. Grigsby is with the Department of Electrical Engineering, Auburn University, Auburn, AL 36849 USA (e-mail: l.grigsby@ieee.org).</w:t>
-      </w:r>
-    </w:p>
-  </w:footnote>
 </w:footnotes>
-</file>
-
-<file path=word/header1.xml><?xml version="1.0" encoding="utf-8"?>
-<w:hdr xmlns:wpc="http://schemas.microsoft.com/office/word/2010/wordprocessingCanvas" xmlns:cx="http://schemas.microsoft.com/office/drawing/2014/chartex" xmlns:cx1="http://schemas.microsoft.com/office/drawing/2015/9/8/chartex" xmlns:cx2="http://schemas.microsoft.com/office/drawing/2015/10/21/chartex" xmlns:cx3="http://schemas.microsoft.com/office/drawing/2016/5/9/chartex" xmlns:cx4="http://schemas.microsoft.com/office/drawing/2016/5/10/chartex" xmlns:cx5="http://schemas.microsoft.com/office/drawing/2016/5/11/chartex" xmlns:cx6="http://schemas.microsoft.com/office/drawing/2016/5/12/chartex" xmlns:cx7="http://schemas.microsoft.com/office/drawing/2016/5/13/chartex" xmlns:cx8="http://schemas.microsoft.com/office/drawing/2016/5/14/chartex" xmlns:mc="http://schemas.openxmlformats.org/markup-compatibility/2006" xmlns:aink="http://schemas.microsoft.com/office/drawing/2016/ink" xmlns:am3d="http://schemas.microsoft.com/office/drawing/2017/model3d" xmlns:o="urn:schemas-microsoft-com:office:office" xmlns:r="http://schemas.openxmlformats.org/officeDocument/2006/relationships" xmlns:m="http://schemas.openxmlformats.org/officeDocument/2006/math" xmlns:v="urn:schemas-microsoft-com:vml" xmlns:wp14="http://schemas.microsoft.com/office/word/2010/wordprocessingDrawing" xmlns:wp="http://schemas.openxmlformats.org/drawingml/2006/wordprocessingDrawing" xmlns:w10="urn:schemas-microsoft-com:office:word" xmlns:w="http://schemas.openxmlformats.org/wordprocessingml/2006/main" xmlns:w14="http://schemas.microsoft.com/office/word/2010/wordml" xmlns:w15="http://schemas.microsoft.com/office/word/2012/wordml" xmlns:w16cid="http://schemas.microsoft.com/office/word/2016/wordml/cid" xmlns:w16se="http://schemas.microsoft.com/office/word/2015/wordml/symex" xmlns:wpg="http://schemas.microsoft.com/office/word/2010/wordprocessingGroup" xmlns:wpi="http://schemas.microsoft.com/office/word/2010/wordprocessingInk" xmlns:wne="http://schemas.microsoft.com/office/word/2006/wordml" xmlns:wps="http://schemas.microsoft.com/office/word/2010/wordprocessingShape" mc:Ignorable="w14 w15 w16se w16cid wp14">
-  <w:p>
-    <w:pPr>
-      <w:pStyle w:val="a3"/>
-      <w:ind w:right="360"/>
-      <w:rPr>
-        <w:sz w:val="16"/>
-      </w:rPr>
-    </w:pPr>
-    <w:r>
-      <w:rPr>
-        <w:noProof/>
-      </w:rPr>
-      <mc:AlternateContent>
-        <mc:Choice Requires="wps">
-          <w:drawing>
-            <wp:anchor distT="0" distB="0" distL="0" distR="0" simplePos="0" relativeHeight="251659264" behindDoc="0" locked="0" layoutInCell="1" allowOverlap="1" wp14:anchorId="4B689371" wp14:editId="3567E9A0">
-              <wp:simplePos x="0" y="0"/>
-              <wp:positionH relativeFrom="margin">
-                <wp:align>right</wp:align>
-              </wp:positionH>
-              <wp:positionV relativeFrom="paragraph">
-                <wp:posOffset>635</wp:posOffset>
-              </wp:positionV>
-              <wp:extent cx="202565" cy="114935"/>
-              <wp:effectExtent l="0" t="2540" r="0" b="0"/>
-              <wp:wrapSquare wrapText="largest"/>
-              <wp:docPr id="4" name="文本框 4"/>
-              <wp:cNvGraphicFramePr>
-                <a:graphicFrameLocks xmlns:a="http://schemas.openxmlformats.org/drawingml/2006/main"/>
-              </wp:cNvGraphicFramePr>
-              <a:graphic xmlns:a="http://schemas.openxmlformats.org/drawingml/2006/main">
-                <a:graphicData uri="http://schemas.microsoft.com/office/word/2010/wordprocessingShape">
-                  <wps:wsp>
-                    <wps:cNvSpPr txBox="1">
-                      <a:spLocks noChangeArrowheads="1"/>
-                    </wps:cNvSpPr>
-                    <wps:spPr bwMode="auto">
-                      <a:xfrm>
-                        <a:off x="0" y="0"/>
-                        <a:ext cx="202565" cy="114935"/>
-                      </a:xfrm>
-                      <a:prstGeom prst="rect">
-                        <a:avLst/>
-                      </a:prstGeom>
-                      <a:solidFill>
-                        <a:srgbClr val="FFFFFF"/>
-                      </a:solidFill>
-                      <a:ln>
-                        <a:noFill/>
-                      </a:ln>
-                      <a:extLst>
-                        <a:ext uri="{91240B29-F687-4F45-9708-019B960494DF}">
-                          <a14:hiddenLine xmlns:a14="http://schemas.microsoft.com/office/drawing/2010/main" w="9525">
-                            <a:solidFill>
-                              <a:srgbClr val="000000"/>
-                            </a:solidFill>
-                            <a:miter lim="800000"/>
-                            <a:headEnd/>
-                            <a:tailEnd/>
-                          </a14:hiddenLine>
-                        </a:ext>
-                      </a:extLst>
-                    </wps:spPr>
-                    <wps:txbx>
-                      <w:txbxContent>
-                        <w:p>
-                          <w:pPr>
-                            <w:pStyle w:val="a3"/>
-                          </w:pPr>
-                        </w:p>
-                      </w:txbxContent>
-                    </wps:txbx>
-                    <wps:bodyPr rot="0" vert="horz" wrap="square" lIns="0" tIns="0" rIns="0" bIns="0" anchor="t" anchorCtr="0" upright="1">
-                      <a:noAutofit/>
-                    </wps:bodyPr>
-                  </wps:wsp>
-                </a:graphicData>
-              </a:graphic>
-              <wp14:sizeRelH relativeFrom="page">
-                <wp14:pctWidth>0</wp14:pctWidth>
-              </wp14:sizeRelH>
-              <wp14:sizeRelV relativeFrom="page">
-                <wp14:pctHeight>0</wp14:pctHeight>
-              </wp14:sizeRelV>
-            </wp:anchor>
-          </w:drawing>
-        </mc:Choice>
-        <mc:Fallback>
-          <w:pict>
-            <v:shapetype w14:anchorId="4B689371" id="_x0000_t202" coordsize="21600,21600" o:spt="202" path="m,l,21600r21600,l21600,xe">
-              <v:stroke joinstyle="miter"/>
-              <v:path gradientshapeok="t" o:connecttype="rect"/>
-            </v:shapetype>
-            <v:shape id="文本框 4" o:spid="_x0000_s1028" type="#_x0000_t202" style="position:absolute;left:0;text-align:left;margin-left:-35.25pt;margin-top:.05pt;width:15.95pt;height:9.05pt;z-index:251659264;visibility:visible;mso-wrap-style:square;mso-width-percent:0;mso-height-percent:0;mso-wrap-distance-left:0;mso-wrap-distance-top:0;mso-wrap-distance-right:0;mso-wrap-distance-bottom:0;mso-position-horizontal:right;mso-position-horizontal-relative:margin;mso-position-vertical:absolute;mso-position-vertical-relative:text;mso-width-percent:0;mso-height-percent:0;mso-width-relative:page;mso-height-relative:page;v-text-anchor:top" o:gfxdata="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" stroked="f">
-              <v:textbox inset="0,0,0,0">
-                <w:txbxContent>
-                  <w:p>
-                    <w:pPr>
-                      <w:pStyle w:val="a3"/>
-                    </w:pPr>
-                  </w:p>
-                </w:txbxContent>
-              </v:textbox>
-              <w10:wrap type="square" side="largest" anchorx="margin"/>
-            </v:shape>
-          </w:pict>
-        </mc:Fallback>
-      </mc:AlternateContent>
-    </w:r>
-  </w:p>
-</w:hdr>
 </file>
 
 <file path=word/numbering.xml><?xml version="1.0" encoding="utf-8"?>
 <w:numbering xmlns:wpc="http://schemas.microsoft.com/office/word/2010/wordprocessingCanvas" xmlns:cx="http://schemas.microsoft.com/office/drawing/2014/chartex" xmlns:cx1="http://schemas.microsoft.com/office/drawing/2015/9/8/chartex" xmlns:cx2="http://schemas.microsoft.com/office/drawing/2015/10/21/chartex" xmlns:cx3="http://schemas.microsoft.com/office/drawing/2016/5/9/chartex" xmlns:cx4="http://schemas.microsoft.com/office/drawing/2016/5/10/chartex" xmlns:cx5="http://schemas.microsoft.com/office/drawing/2016/5/11/chartex" xmlns:cx6="http://schemas.microsoft.com/office/drawing/2016/5/12/chartex" xmlns:cx7="http://schemas.microsoft.com/office/drawing/2016/5/13/chartex" xmlns:cx8="http://schemas.microsoft.com/office/drawing/2016/5/14/chartex" xmlns:mc="http://schemas.openxmlformats.org/markup-compatibility/2006" xmlns:aink="http://schemas.microsoft.com/office/drawing/2016/ink" xmlns:am3d="http://schemas.microsoft.com/office/drawing/2017/model3d" xmlns:o="urn:schemas-microsoft-com:office:office" xmlns:r="http://schemas.openxmlformats.org/officeDocument/2006/relationships" xmlns:m="http://schemas.openxmlformats.org/officeDocument/2006/math" xmlns:v="urn:schemas-microsoft-com:vml" xmlns:wp14="http://schemas.microsoft.com/office/word/2010/wordprocessingDrawing" xmlns:wp="http://schemas.openxmlformats.org/drawingml/2006/wordprocessingDrawing" xmlns:w10="urn:schemas-microsoft-com:office:word" xmlns:w="http://schemas.openxmlformats.org/wordprocessingml/2006/main" xmlns:w14="http://schemas.microsoft.com/office/word/2010/wordml" xmlns:w15="http://schemas.microsoft.com/office/word/2012/wordml" xmlns:w16cid="http://schemas.microsoft.com/office/word/2016/wordml/cid" xmlns:w16se="http://schemas.microsoft.com/office/word/2015/wordml/symex" xmlns:wpg="http://schemas.microsoft.com/office/word/2010/wordprocessingGroup" xmlns:wpi="http://schemas.microsoft.com/office/word/2010/wordprocessingInk" xmlns:wne="http://schemas.microsoft.com/office/word/2006/wordml" xmlns:wps="http://schemas.microsoft.com/office/word/2010/wordprocessingShape" mc:Ignorable="w14 w15 w16se w16cid wp14">
   <w:abstractNum w:abstractNumId="0" w15:restartNumberingAfterBreak="0">
+    <w:nsid w:val="FFFFFF7C"/>
+    <w:multiLevelType w:val="singleLevel"/>
+    <w:tmpl w:val="ADA29914"/>
+    <w:lvl w:ilvl="0">
+      <w:start w:val="1"/>
+      <w:numFmt w:val="decimal"/>
+      <w:lvlText w:val="%1."/>
+      <w:lvlJc w:val="left"/>
+      <w:pPr>
+        <w:tabs>
+          <w:tab w:val="num" w:pos="2040"/>
+        </w:tabs>
+        <w:ind w:leftChars="800" w:left="2040" w:hangingChars="200" w:hanging="360"/>
+      </w:pPr>
+    </w:lvl>
+  </w:abstractNum>
+  <w:abstractNum w:abstractNumId="1" w15:restartNumberingAfterBreak="0">
+    <w:nsid w:val="FFFFFF7D"/>
+    <w:multiLevelType w:val="singleLevel"/>
+    <w:tmpl w:val="B3ECDBD8"/>
+    <w:lvl w:ilvl="0">
+      <w:start w:val="1"/>
+      <w:numFmt w:val="decimal"/>
+      <w:lvlText w:val="%1."/>
+      <w:lvlJc w:val="left"/>
+      <w:pPr>
+        <w:tabs>
+          <w:tab w:val="num" w:pos="1620"/>
+        </w:tabs>
+        <w:ind w:leftChars="600" w:left="1620" w:hangingChars="200" w:hanging="360"/>
+      </w:pPr>
+    </w:lvl>
+  </w:abstractNum>
+  <w:abstractNum w:abstractNumId="2" w15:restartNumberingAfterBreak="0">
+    <w:nsid w:val="FFFFFF7E"/>
+    <w:multiLevelType w:val="singleLevel"/>
+    <w:tmpl w:val="C6F8ADB0"/>
+    <w:lvl w:ilvl="0">
+      <w:start w:val="1"/>
+      <w:numFmt w:val="decimal"/>
+      <w:lvlText w:val="%1."/>
+      <w:lvlJc w:val="left"/>
+      <w:pPr>
+        <w:tabs>
+          <w:tab w:val="num" w:pos="1200"/>
+        </w:tabs>
+        <w:ind w:leftChars="400" w:left="1200" w:hangingChars="200" w:hanging="360"/>
+      </w:pPr>
+    </w:lvl>
+  </w:abstractNum>
+  <w:abstractNum w:abstractNumId="3" w15:restartNumberingAfterBreak="0">
+    <w:nsid w:val="FFFFFF7F"/>
+    <w:multiLevelType w:val="singleLevel"/>
+    <w:tmpl w:val="D0CE0BEC"/>
+    <w:lvl w:ilvl="0">
+      <w:start w:val="1"/>
+      <w:numFmt w:val="decimal"/>
+      <w:lvlText w:val="%1."/>
+      <w:lvlJc w:val="left"/>
+      <w:pPr>
+        <w:tabs>
+          <w:tab w:val="num" w:pos="780"/>
+        </w:tabs>
+        <w:ind w:leftChars="200" w:left="780" w:hangingChars="200" w:hanging="360"/>
+      </w:pPr>
+    </w:lvl>
+  </w:abstractNum>
+  <w:abstractNum w:abstractNumId="4" w15:restartNumberingAfterBreak="0">
+    <w:nsid w:val="FFFFFF80"/>
+    <w:multiLevelType w:val="singleLevel"/>
+    <w:tmpl w:val="8542CA48"/>
+    <w:lvl w:ilvl="0">
+      <w:start w:val="1"/>
+      <w:numFmt w:val="bullet"/>
+      <w:lvlText w:val=""/>
+      <w:lvlJc w:val="left"/>
+      <w:pPr>
+        <w:tabs>
+          <w:tab w:val="num" w:pos="2040"/>
+        </w:tabs>
+        <w:ind w:leftChars="800" w:left="2040" w:hangingChars="200" w:hanging="360"/>
+      </w:pPr>
+      <w:rPr>
+        <w:rFonts w:ascii="Wingdings" w:hAnsi="Wingdings" w:hint="default"/>
+      </w:rPr>
+    </w:lvl>
+  </w:abstractNum>
+  <w:abstractNum w:abstractNumId="5" w15:restartNumberingAfterBreak="0">
+    <w:nsid w:val="FFFFFF81"/>
+    <w:multiLevelType w:val="singleLevel"/>
+    <w:tmpl w:val="39061986"/>
+    <w:lvl w:ilvl="0">
+      <w:start w:val="1"/>
+      <w:numFmt w:val="bullet"/>
+      <w:lvlText w:val=""/>
+      <w:lvlJc w:val="left"/>
+      <w:pPr>
+        <w:tabs>
+          <w:tab w:val="num" w:pos="1620"/>
+        </w:tabs>
+        <w:ind w:leftChars="600" w:left="1620" w:hangingChars="200" w:hanging="360"/>
+      </w:pPr>
+      <w:rPr>
+        <w:rFonts w:ascii="Wingdings" w:hAnsi="Wingdings" w:hint="default"/>
+      </w:rPr>
+    </w:lvl>
+  </w:abstractNum>
+  <w:abstractNum w:abstractNumId="6" w15:restartNumberingAfterBreak="0">
+    <w:nsid w:val="FFFFFF82"/>
+    <w:multiLevelType w:val="singleLevel"/>
+    <w:tmpl w:val="5AD865F8"/>
+    <w:lvl w:ilvl="0">
+      <w:start w:val="1"/>
+      <w:numFmt w:val="bullet"/>
+      <w:lvlText w:val=""/>
+      <w:lvlJc w:val="left"/>
+      <w:pPr>
+        <w:tabs>
+          <w:tab w:val="num" w:pos="1200"/>
+        </w:tabs>
+        <w:ind w:leftChars="400" w:left="1200" w:hangingChars="200" w:hanging="360"/>
+      </w:pPr>
+      <w:rPr>
+        <w:rFonts w:ascii="Wingdings" w:hAnsi="Wingdings" w:hint="default"/>
+      </w:rPr>
+    </w:lvl>
+  </w:abstractNum>
+  <w:abstractNum w:abstractNumId="7" w15:restartNumberingAfterBreak="0">
+    <w:nsid w:val="FFFFFF83"/>
+    <w:multiLevelType w:val="singleLevel"/>
+    <w:tmpl w:val="6D20F804"/>
+    <w:lvl w:ilvl="0">
+      <w:start w:val="1"/>
+      <w:numFmt w:val="bullet"/>
+      <w:lvlText w:val=""/>
+      <w:lvlJc w:val="left"/>
+      <w:pPr>
+        <w:tabs>
+          <w:tab w:val="num" w:pos="780"/>
+        </w:tabs>
+        <w:ind w:leftChars="200" w:left="780" w:hangingChars="200" w:hanging="360"/>
+      </w:pPr>
+      <w:rPr>
+        <w:rFonts w:ascii="Wingdings" w:hAnsi="Wingdings" w:hint="default"/>
+      </w:rPr>
+    </w:lvl>
+  </w:abstractNum>
+  <w:abstractNum w:abstractNumId="8" w15:restartNumberingAfterBreak="0">
+    <w:nsid w:val="FFFFFF88"/>
+    <w:multiLevelType w:val="singleLevel"/>
+    <w:tmpl w:val="04661E4C"/>
+    <w:lvl w:ilvl="0">
+      <w:start w:val="1"/>
+      <w:numFmt w:val="decimal"/>
+      <w:lvlText w:val="%1."/>
+      <w:lvlJc w:val="left"/>
+      <w:pPr>
+        <w:tabs>
+          <w:tab w:val="num" w:pos="360"/>
+        </w:tabs>
+        <w:ind w:left="360" w:hangingChars="200" w:hanging="360"/>
+      </w:pPr>
+    </w:lvl>
+  </w:abstractNum>
+  <w:abstractNum w:abstractNumId="9" w15:restartNumberingAfterBreak="0">
+    <w:nsid w:val="FFFFFF89"/>
+    <w:multiLevelType w:val="singleLevel"/>
+    <w:tmpl w:val="08CE1FF6"/>
+    <w:lvl w:ilvl="0">
+      <w:start w:val="1"/>
+      <w:numFmt w:val="bullet"/>
+      <w:lvlText w:val=""/>
+      <w:lvlJc w:val="left"/>
+      <w:pPr>
+        <w:tabs>
+          <w:tab w:val="num" w:pos="360"/>
+        </w:tabs>
+        <w:ind w:left="360" w:hangingChars="200" w:hanging="360"/>
+      </w:pPr>
+      <w:rPr>
+        <w:rFonts w:ascii="Wingdings" w:hAnsi="Wingdings" w:hint="default"/>
+      </w:rPr>
+    </w:lvl>
+  </w:abstractNum>
+  <w:abstractNum w:abstractNumId="10" w15:restartNumberingAfterBreak="0">
     <w:nsid w:val="00000001"/>
     <w:multiLevelType w:val="singleLevel"/>
     <w:tmpl w:val="00000001"/>
@@ -1646,7 +2549,7 @@
       </w:pPr>
     </w:lvl>
   </w:abstractNum>
-  <w:abstractNum w:abstractNumId="1" w15:restartNumberingAfterBreak="0">
+  <w:abstractNum w:abstractNumId="11" w15:restartNumberingAfterBreak="0">
     <w:nsid w:val="00000003"/>
     <w:multiLevelType w:val="multilevel"/>
     <w:tmpl w:val="00000003"/>
@@ -1760,7 +2663,7 @@
       </w:pPr>
     </w:lvl>
   </w:abstractNum>
-  <w:abstractNum w:abstractNumId="2" w15:restartNumberingAfterBreak="0">
+  <w:abstractNum w:abstractNumId="12" w15:restartNumberingAfterBreak="0">
     <w:nsid w:val="397B6486"/>
     <w:multiLevelType w:val="multilevel"/>
     <w:tmpl w:val="7A129166"/>
@@ -1876,13 +2779,43 @@
     </w:lvl>
   </w:abstractNum>
   <w:num w:numId="1">
+    <w:abstractNumId w:val="10"/>
+  </w:num>
+  <w:num w:numId="2">
+    <w:abstractNumId w:val="11"/>
+  </w:num>
+  <w:num w:numId="3">
+    <w:abstractNumId w:val="12"/>
+  </w:num>
+  <w:num w:numId="4">
+    <w:abstractNumId w:val="8"/>
+  </w:num>
+  <w:num w:numId="5">
+    <w:abstractNumId w:val="3"/>
+  </w:num>
+  <w:num w:numId="6">
+    <w:abstractNumId w:val="2"/>
+  </w:num>
+  <w:num w:numId="7">
+    <w:abstractNumId w:val="1"/>
+  </w:num>
+  <w:num w:numId="8">
     <w:abstractNumId w:val="0"/>
   </w:num>
-  <w:num w:numId="2">
-    <w:abstractNumId w:val="1"/>
+  <w:num w:numId="9">
+    <w:abstractNumId w:val="9"/>
   </w:num>
-  <w:num w:numId="3">
-    <w:abstractNumId w:val="2"/>
+  <w:num w:numId="10">
+    <w:abstractNumId w:val="7"/>
+  </w:num>
+  <w:num w:numId="11">
+    <w:abstractNumId w:val="6"/>
+  </w:num>
+  <w:num w:numId="12">
+    <w:abstractNumId w:val="5"/>
+  </w:num>
+  <w:num w:numId="13">
+    <w:abstractNumId w:val="4"/>
   </w:num>
 </w:numbering>
 </file>
@@ -2699,6 +3632,44 @@
       <w:color w:val="808080"/>
     </w:rPr>
   </w:style>
+  <w:style w:type="paragraph" w:styleId="af0">
+    <w:name w:val="endnote text"/>
+    <w:basedOn w:val="a"/>
+    <w:link w:val="af1"/>
+    <w:uiPriority w:val="99"/>
+    <w:semiHidden/>
+    <w:unhideWhenUsed/>
+    <w:rsid w:val="001C723A"/>
+    <w:pPr>
+      <w:snapToGrid w:val="0"/>
+    </w:pPr>
+  </w:style>
+  <w:style w:type="character" w:customStyle="1" w:styleId="af1">
+    <w:name w:val="尾注文本 字符"/>
+    <w:basedOn w:val="a0"/>
+    <w:link w:val="af0"/>
+    <w:uiPriority w:val="99"/>
+    <w:semiHidden/>
+    <w:rsid w:val="001C723A"/>
+    <w:rPr>
+      <w:rFonts w:ascii="Times New Roman" w:eastAsia="等线" w:hAnsi="Times New Roman" w:cs="Times New Roman"/>
+      <w:kern w:val="0"/>
+      <w:sz w:val="20"/>
+      <w:szCs w:val="20"/>
+      <w:lang w:eastAsia="ar-SA"/>
+    </w:rPr>
+  </w:style>
+  <w:style w:type="character" w:styleId="af2">
+    <w:name w:val="endnote reference"/>
+    <w:basedOn w:val="a0"/>
+    <w:uiPriority w:val="99"/>
+    <w:semiHidden/>
+    <w:unhideWhenUsed/>
+    <w:rsid w:val="001C723A"/>
+    <w:rPr>
+      <w:vertAlign w:val="superscript"/>
+    </w:rPr>
+  </w:style>
 </w:styles>
 </file>
 

</xml_diff>